<commit_message>
Added division of work section
</commit_message>
<xml_diff>
--- a/submission package/Final paper IT388.docx
+++ b/submission package/Final paper IT388.docx
@@ -208,25 +208,7 @@
           <w:sz w:val="24"/>
           <w:szCs w:val="24"/>
         </w:rPr>
-        <w:t xml:space="preserve"> appears to run at the same times no matter how many threads are used while MPI only continues to increase in speed the large the graph </w:t>
-      </w:r>
-      <w:r>
-        <w:rPr>
-          <w:rFonts w:ascii="Times New Roman" w:eastAsia="Times New Roman" w:hAnsi="Times New Roman" w:cs="Times New Roman"/>
-          <w:color w:val="000000"/>
-          <w:sz w:val="24"/>
-          <w:szCs w:val="24"/>
-        </w:rPr>
-        <w:t>becomes,</w:t>
-      </w:r>
-      <w:r>
-        <w:rPr>
-          <w:rFonts w:ascii="Times New Roman" w:eastAsia="Times New Roman" w:hAnsi="Times New Roman" w:cs="Times New Roman"/>
-          <w:color w:val="000000"/>
-          <w:sz w:val="24"/>
-          <w:szCs w:val="24"/>
-        </w:rPr>
-        <w:t xml:space="preserve"> and the more threads are used.</w:t>
+        <w:t xml:space="preserve"> appears to run at the same times no matter how many threads are used while MPI only continues to increase in speed the large the graph becomes, and the more threads are used.</w:t>
       </w:r>
     </w:p>
     <w:p>
@@ -269,25 +251,7 @@
           <w:szCs w:val="24"/>
         </w:rPr>
         <w:tab/>
-        <w:t xml:space="preserve">Finding the shortest point in a graph can be expanded to a variety of real-world applications including mapping for finding routes when travelling, finding the quickest route across a network for data transmission, and video game AI for moving across a map or accomplishing a set of tasks. The algorithm we plan to parallelize is Dijkstra’s algorithm. This algorithm involves picking a “base” point and scanning all connections to this point. The distance to each of these connections is noted and stored with that node. Using these results, the next “base” point is the node with the shortest distance from the original source that has not yet been used as a base. Once the base node changes, the previous base node will no longer be scanned by any node. This process continues with each base node scanning connected nodes either updating their distance to the current base distance from the source plus the distance to that </w:t>
-      </w:r>
-      <w:r>
-        <w:rPr>
-          <w:rFonts w:ascii="Times New Roman" w:eastAsia="Times New Roman" w:hAnsi="Times New Roman" w:cs="Times New Roman"/>
-          <w:color w:val="000000"/>
-          <w:sz w:val="24"/>
-          <w:szCs w:val="24"/>
-        </w:rPr>
-        <w:t>node or</w:t>
-      </w:r>
-      <w:r>
-        <w:rPr>
-          <w:rFonts w:ascii="Times New Roman" w:eastAsia="Times New Roman" w:hAnsi="Times New Roman" w:cs="Times New Roman"/>
-          <w:color w:val="000000"/>
-          <w:sz w:val="24"/>
-          <w:szCs w:val="24"/>
-        </w:rPr>
-        <w:t xml:space="preserve"> keeping the previous value; whichever is smaller. The process </w:t>
+        <w:t xml:space="preserve">Finding the shortest point in a graph can be expanded to a variety of real-world applications including mapping for finding routes when travelling, finding the quickest route across a network for data transmission, and video game AI for moving across a map or accomplishing a set of tasks. The algorithm we plan to parallelize is Dijkstra’s algorithm. This algorithm involves picking a “base” point and scanning all connections to this point. The distance to each of these connections is noted and stored with that node. Using these results, the next “base” point is the node with the shortest distance from the original source that has not yet been used as a base. Once the base node changes, the previous base node will no longer be scanned by any node. This process continues with each base node scanning connected nodes either updating their distance to the current base distance from the source plus the distance to that node or keeping the previous value; whichever is smaller. The process </w:t>
       </w:r>
       <w:r>
         <w:rPr>
@@ -484,43 +448,7 @@
           <w:sz w:val="24"/>
           <w:szCs w:val="24"/>
         </w:rPr>
-        <w:t xml:space="preserve">Dijkstra’s algorithm can also be used in programming video game AI. In older games that took place on a square grid like chess, or even a hexagonal grid, the shortest path was easily computable due to the small number of connections between each node. However, with the </w:t>
-      </w:r>
-      <w:r>
-        <w:rPr>
-          <w:rFonts w:ascii="Times New Roman" w:eastAsia="Times New Roman" w:hAnsi="Times New Roman" w:cs="Times New Roman"/>
-          <w:color w:val="000000"/>
-          <w:sz w:val="24"/>
-          <w:szCs w:val="24"/>
-        </w:rPr>
-        <w:t>modern-day</w:t>
-      </w:r>
-      <w:r>
-        <w:rPr>
-          <w:rFonts w:ascii="Times New Roman" w:eastAsia="Times New Roman" w:hAnsi="Times New Roman" w:cs="Times New Roman"/>
-          <w:color w:val="000000"/>
-          <w:sz w:val="24"/>
-          <w:szCs w:val="24"/>
-        </w:rPr>
-        <w:t xml:space="preserve"> capability to move in almost any direction in many games and to encounter both irregular or temporary obstacles, finding the shortest path is a far more computationally taxing </w:t>
-      </w:r>
-      <w:r>
-        <w:rPr>
-          <w:rFonts w:ascii="Times New Roman" w:eastAsia="Times New Roman" w:hAnsi="Times New Roman" w:cs="Times New Roman"/>
-          <w:color w:val="000000"/>
-          <w:sz w:val="24"/>
-          <w:szCs w:val="24"/>
-        </w:rPr>
-        <w:t>endeavor</w:t>
-      </w:r>
-      <w:r>
-        <w:rPr>
-          <w:rFonts w:ascii="Times New Roman" w:eastAsia="Times New Roman" w:hAnsi="Times New Roman" w:cs="Times New Roman"/>
-          <w:color w:val="000000"/>
-          <w:sz w:val="24"/>
-          <w:szCs w:val="24"/>
-        </w:rPr>
-        <w:t>. Being able to find multiple paths simultaneously would allow a quicker route computation given the large number of possible connections. Speed is an important factor in a medium with user interaction and a constantly changing environment. This is another example where the A* algorithm has taken over for more efficient calculations.  </w:t>
+        <w:t>Dijkstra’s algorithm can also be used in programming video game AI. In older games that took place on a square grid like chess, or even a hexagonal grid, the shortest path was easily computable due to the small number of connections between each node. However, with the modern-day capability to move in almost any direction in many games and to encounter both irregular or temporary obstacles, finding the shortest path is a far more computationally taxing endeavor. Being able to find multiple paths simultaneously would allow a quicker route computation given the large number of possible connections. Speed is an important factor in a medium with user interaction and a constantly changing environment. This is another example where the A* algorithm has taken over for more efficient calculations.  </w:t>
       </w:r>
     </w:p>
     <w:p>
@@ -570,25 +498,7 @@
           <w:sz w:val="24"/>
           <w:szCs w:val="24"/>
         </w:rPr>
-        <w:t xml:space="preserve">Parallelizing Dijkstra’s algorithm has a few intellectual challenges.   One part of the program that offers a challenge is dealing with the race conditions that arise when finding different routes to the same nodes. When looking at multiple routes, the end destination can occur from multiple paths, and if one path is shorter, but has not been calculated yet, the program may assume a longer route is the shortest. This forced us to come up with a method for determining new routes while not missing ones yet to be calculated. Maintaining communication between processes was going to be </w:t>
-      </w:r>
-      <w:r>
-        <w:rPr>
-          <w:rFonts w:ascii="Times New Roman" w:eastAsia="Times New Roman" w:hAnsi="Times New Roman" w:cs="Times New Roman"/>
-          <w:color w:val="000000"/>
-          <w:sz w:val="24"/>
-          <w:szCs w:val="24"/>
-        </w:rPr>
-        <w:t>important and</w:t>
-      </w:r>
-      <w:r>
-        <w:rPr>
-          <w:rFonts w:ascii="Times New Roman" w:eastAsia="Times New Roman" w:hAnsi="Times New Roman" w:cs="Times New Roman"/>
-          <w:color w:val="000000"/>
-          <w:sz w:val="24"/>
-          <w:szCs w:val="24"/>
-        </w:rPr>
-        <w:t xml:space="preserve"> would require locks to be in place at critical </w:t>
+        <w:t xml:space="preserve">Parallelizing Dijkstra’s algorithm has a few intellectual challenges.   One part of the program that offers a challenge is dealing with the race conditions that arise when finding different routes to the same nodes. When looking at multiple routes, the end destination can occur from multiple paths, and if one path is shorter, but has not been calculated yet, the program may assume a longer route is the shortest. This forced us to come up with a method for determining new routes while not missing ones yet to be calculated. Maintaining communication between processes was going to be important and would require locks to be in place at critical </w:t>
       </w:r>
       <w:r>
         <w:rPr>
@@ -618,25 +528,7 @@
           <w:sz w:val="24"/>
           <w:szCs w:val="24"/>
         </w:rPr>
-        <w:t xml:space="preserve"> this program helped </w:t>
-      </w:r>
-      <w:r>
-        <w:rPr>
-          <w:rFonts w:ascii="Times New Roman" w:eastAsia="Times New Roman" w:hAnsi="Times New Roman" w:cs="Times New Roman"/>
-          <w:color w:val="000000"/>
-          <w:sz w:val="24"/>
-          <w:szCs w:val="24"/>
-        </w:rPr>
-        <w:t>parallelizes</w:t>
-      </w:r>
-      <w:r>
-        <w:rPr>
-          <w:rFonts w:ascii="Times New Roman" w:eastAsia="Times New Roman" w:hAnsi="Times New Roman" w:cs="Times New Roman"/>
-          <w:color w:val="000000"/>
-          <w:sz w:val="24"/>
-          <w:szCs w:val="24"/>
-        </w:rPr>
-        <w:t xml:space="preserve"> a serial process. Since Dijkstra’s algorithm is at its core serial, we had to modify it in a way that allows the most efficient use of each process and minimizes the time spent performing serial operations. Each step of the algorithm had to be communicated to each process in order to prevent redundant routes from occurring. With constant communication, a means to optimize the process of relaying each processor’s work must be determined. The most challenging aspect of this is that Dijkstra’s algorithm is presented serially in most examples, and using MPI, global variables are not updated across multiple process without specification. To prevent making the program too serial, a method for communication was decided that best uses MPI to communicate without forcing multiple processes to wait for the results from another. </w:t>
+        <w:t xml:space="preserve"> this program helped parallelizes a serial process. Since Dijkstra’s algorithm is at its core serial, we had to modify it in a way that allows the most efficient use of each process and minimizes the time spent performing serial operations. Each step of the algorithm had to be communicated to each process in order to prevent redundant routes from occurring. With constant communication, a means to optimize the process of relaying each processor’s work must be determined. The most challenging aspect of this is that Dijkstra’s algorithm is presented serially in most examples, and using MPI, global variables are not updated across multiple process without specification. To prevent making the program too serial, a method for communication was decided that best uses MPI to communicate without forcing multiple processes to wait for the results from another. </w:t>
       </w:r>
     </w:p>
     <w:p>
@@ -680,61 +572,7 @@
           <w:sz w:val="24"/>
           <w:szCs w:val="24"/>
         </w:rPr>
-        <w:t xml:space="preserve">In order to create our </w:t>
-      </w:r>
-      <w:r>
-        <w:rPr>
-          <w:rFonts w:ascii="Times New Roman" w:eastAsia="Times New Roman" w:hAnsi="Times New Roman" w:cs="Times New Roman"/>
-          <w:color w:val="000000"/>
-          <w:sz w:val="24"/>
-          <w:szCs w:val="24"/>
-        </w:rPr>
-        <w:t>program,</w:t>
-      </w:r>
-      <w:r>
-        <w:rPr>
-          <w:rFonts w:ascii="Times New Roman" w:eastAsia="Times New Roman" w:hAnsi="Times New Roman" w:cs="Times New Roman"/>
-          <w:color w:val="000000"/>
-          <w:sz w:val="24"/>
-          <w:szCs w:val="24"/>
-        </w:rPr>
-        <w:t xml:space="preserve"> we used parts of some base serial implementations as a code base. Since this is a widely used algorithm, a few examples were available online (1).  Stack Overflow was also a valuable resource throughout this project. The forums page often provides insight on how to use specific sections of code to their best ability.  We also used the MPI documentation quite often, as there were many MPI calls required for this program.  Each process is looking for the shortest route, broadcasting to the other processes if the shortest route is </w:t>
-      </w:r>
-      <w:r>
-        <w:rPr>
-          <w:rFonts w:ascii="Times New Roman" w:eastAsia="Times New Roman" w:hAnsi="Times New Roman" w:cs="Times New Roman"/>
-          <w:color w:val="000000"/>
-          <w:sz w:val="24"/>
-          <w:szCs w:val="24"/>
-        </w:rPr>
-        <w:t>found and</w:t>
-      </w:r>
-      <w:r>
-        <w:rPr>
-          <w:rFonts w:ascii="Times New Roman" w:eastAsia="Times New Roman" w:hAnsi="Times New Roman" w:cs="Times New Roman"/>
-          <w:color w:val="000000"/>
-          <w:sz w:val="24"/>
-          <w:szCs w:val="24"/>
-        </w:rPr>
-        <w:t xml:space="preserve"> listening to hear if any of the other processes have found the shortest route. For the graphs we used for calculations, we used multiple kinds to show the varying effect of parallelizing on the speed of calculation. This began with small quantities of nodes (i.e. 10) with small quantities of connections (i.e. 2 per node) and scaled up to larger quantities of nodes with large quantities of connections.  Rather than creating a </w:t>
-      </w:r>
-      <w:r>
-        <w:rPr>
-          <w:rFonts w:ascii="Times New Roman" w:eastAsia="Times New Roman" w:hAnsi="Times New Roman" w:cs="Times New Roman"/>
-          <w:color w:val="000000"/>
-          <w:sz w:val="24"/>
-          <w:szCs w:val="24"/>
-        </w:rPr>
-        <w:t>separate</w:t>
-      </w:r>
-      <w:r>
-        <w:rPr>
-          <w:rFonts w:ascii="Times New Roman" w:eastAsia="Times New Roman" w:hAnsi="Times New Roman" w:cs="Times New Roman"/>
-          <w:color w:val="000000"/>
-          <w:sz w:val="24"/>
-          <w:szCs w:val="24"/>
-        </w:rPr>
-        <w:t xml:space="preserve"> program for serial implementation, our serial program took the form of running the parallelized program with only a single thread.  Our implementation took the form of two programs: A parallelization using MPI, and a parallelization using </w:t>
+        <w:t xml:space="preserve">In order to create our program, we used parts of some base serial implementations as a code base. Since this is a widely used algorithm, a few examples were available online (1).  Stack Overflow was also a valuable resource throughout this project. The forums page often provides insight on how to use specific sections of code to their best ability.  We also used the MPI documentation quite often, as there were many MPI calls required for this program.  Each process is looking for the shortest route, broadcasting to the other processes if the shortest route is found and listening to hear if any of the other processes have found the shortest route. For the graphs we used for calculations, we used multiple kinds to show the varying effect of parallelizing on the speed of calculation. This began with small quantities of nodes (i.e. 10) with small quantities of connections (i.e. 2 per node) and scaled up to larger quantities of nodes with large quantities of connections.  Rather than creating a separate program for serial implementation, our serial program took the form of running the parallelized program with only a single thread.  Our implementation took the form of two programs: A parallelization using MPI, and a parallelization using </w:t>
       </w:r>
       <w:proofErr w:type="spellStart"/>
       <w:r>
@@ -814,43 +652,7 @@
           <w:sz w:val="24"/>
           <w:szCs w:val="24"/>
         </w:rPr>
-        <w:t xml:space="preserve">An initial, and extremely significant, issue that was present with each iteration of the MPI application was memory allocation. Each size graph that was used in the testing was hard coded in separate files that needed to be read into the program. Each </w:t>
-      </w:r>
-      <w:r>
-        <w:rPr>
-          <w:rFonts w:ascii="Times New Roman" w:eastAsia="Times New Roman" w:hAnsi="Times New Roman" w:cs="Times New Roman"/>
-          <w:color w:val="000000"/>
-          <w:sz w:val="24"/>
-          <w:szCs w:val="24"/>
-        </w:rPr>
-        <w:t>process</w:t>
-      </w:r>
-      <w:r>
-        <w:rPr>
-          <w:rFonts w:ascii="Times New Roman" w:eastAsia="Times New Roman" w:hAnsi="Times New Roman" w:cs="Times New Roman"/>
-          <w:color w:val="000000"/>
-          <w:sz w:val="24"/>
-          <w:szCs w:val="24"/>
-        </w:rPr>
-        <w:t xml:space="preserve"> had a section of the graph designated to it in order to calculate the different distances. There were several different ways that this could be done, but to limit the amount of memory allocated, rather than allocate the entire graph to each process, only a specific portion was allocated. This problem was significant enough that the </w:t>
-      </w:r>
-      <w:r>
-        <w:rPr>
-          <w:rFonts w:ascii="Times New Roman" w:eastAsia="Times New Roman" w:hAnsi="Times New Roman" w:cs="Times New Roman"/>
-          <w:color w:val="000000"/>
-          <w:sz w:val="24"/>
-          <w:szCs w:val="24"/>
-        </w:rPr>
-        <w:t>hard-coded</w:t>
-      </w:r>
-      <w:r>
-        <w:rPr>
-          <w:rFonts w:ascii="Times New Roman" w:eastAsia="Times New Roman" w:hAnsi="Times New Roman" w:cs="Times New Roman"/>
-          <w:color w:val="000000"/>
-          <w:sz w:val="24"/>
-          <w:szCs w:val="24"/>
-        </w:rPr>
-        <w:t xml:space="preserve"> graphs used in testing </w:t>
+        <w:t xml:space="preserve">An initial, and extremely significant, issue that was present with each iteration of the MPI application was memory allocation. Each size graph that was used in the testing was hard coded in separate files that needed to be read into the program. Each process had a section of the graph designated to it in order to calculate the different distances. There were several different ways that this could be done, but to limit the amount of memory allocated, rather than allocate the entire graph to each process, only a specific portion was allocated. This problem was significant enough that the hard-coded graphs used in testing </w:t>
       </w:r>
       <w:proofErr w:type="spellStart"/>
       <w:r>
@@ -943,43 +745,7 @@
           <w:sz w:val="24"/>
           <w:szCs w:val="24"/>
         </w:rPr>
-        <w:t xml:space="preserve">, a computational physicist. The reading of the </w:t>
-      </w:r>
-      <w:r>
-        <w:rPr>
-          <w:rFonts w:ascii="Times New Roman" w:eastAsia="Times New Roman" w:hAnsi="Times New Roman" w:cs="Times New Roman"/>
-          <w:color w:val="000000"/>
-          <w:sz w:val="24"/>
-          <w:szCs w:val="24"/>
-        </w:rPr>
-        <w:t>hard-coded</w:t>
-      </w:r>
-      <w:r>
-        <w:rPr>
-          <w:rFonts w:ascii="Times New Roman" w:eastAsia="Times New Roman" w:hAnsi="Times New Roman" w:cs="Times New Roman"/>
-          <w:color w:val="000000"/>
-          <w:sz w:val="24"/>
-          <w:szCs w:val="24"/>
-        </w:rPr>
-        <w:t xml:space="preserve"> graphs still struggled with memory </w:t>
-      </w:r>
-      <w:r>
-        <w:rPr>
-          <w:rFonts w:ascii="Times New Roman" w:eastAsia="Times New Roman" w:hAnsi="Times New Roman" w:cs="Times New Roman"/>
-          <w:color w:val="000000"/>
-          <w:sz w:val="24"/>
-          <w:szCs w:val="24"/>
-        </w:rPr>
-        <w:t>issues and</w:t>
-      </w:r>
-      <w:r>
-        <w:rPr>
-          <w:rFonts w:ascii="Times New Roman" w:eastAsia="Times New Roman" w:hAnsi="Times New Roman" w:cs="Times New Roman"/>
-          <w:color w:val="000000"/>
-          <w:sz w:val="24"/>
-          <w:szCs w:val="24"/>
-        </w:rPr>
-        <w:t xml:space="preserve"> caused continuous segmentation faults. However, it had a means of randomly generating a graph, this allowed us to process data of a given size, even though it was not the same graphs. Giving us a means to interpret the application of MPI Dijkstra’s algorithm. Although the randomly generated graphs were not necessarily accurate in their exact structure. It allowed us to run the program and do calculations </w:t>
+        <w:t xml:space="preserve">, a computational physicist. The reading of the hard-coded graphs still struggled with memory issues and caused continuous segmentation faults. However, it had a means of randomly generating a graph, this allowed us to process data of a given size, even though it was not the same graphs. Giving us a means to interpret the application of MPI Dijkstra’s algorithm. Although the randomly generated graphs were not necessarily accurate in their exact structure. It allowed us to run the program and do calculations </w:t>
       </w:r>
       <w:r>
         <w:rPr>
@@ -1097,25 +863,7 @@
           <w:sz w:val="24"/>
           <w:szCs w:val="24"/>
         </w:rPr>
-        <w:t xml:space="preserve"> pragma to parallelize setting the initial distance of each not to infinity and setting the visited </w:t>
-      </w:r>
-      <w:r>
-        <w:rPr>
-          <w:rFonts w:ascii="Times New Roman" w:eastAsia="Times New Roman" w:hAnsi="Times New Roman" w:cs="Times New Roman"/>
-          <w:color w:val="000000"/>
-          <w:sz w:val="24"/>
-          <w:szCs w:val="24"/>
-        </w:rPr>
-        <w:t>Boolean</w:t>
-      </w:r>
-      <w:r>
-        <w:rPr>
-          <w:rFonts w:ascii="Times New Roman" w:eastAsia="Times New Roman" w:hAnsi="Times New Roman" w:cs="Times New Roman"/>
-          <w:color w:val="000000"/>
-          <w:sz w:val="24"/>
-          <w:szCs w:val="24"/>
-        </w:rPr>
-        <w:t xml:space="preserve"> to false.  While the overall shortest path algorithm cannot be parallelized, sections of it can be.  Our program uses an </w:t>
+        <w:t xml:space="preserve"> pragma to parallelize setting the initial distance of each not to infinity and setting the visited Boolean to false.  While the overall shortest path algorithm cannot be parallelized, sections of it can be.  Our program uses an </w:t>
       </w:r>
       <w:proofErr w:type="spellStart"/>
       <w:r>
@@ -1135,25 +883,7 @@
           <w:sz w:val="24"/>
           <w:szCs w:val="24"/>
         </w:rPr>
-        <w:t xml:space="preserve"> pragma to update the distance to each adjacent node from the base simultaneously.  The section that takes this information to make a rebasing decision must be run in serial due to the dependency of whatever node is the currently smallest distance node that has yet to be visited.  After the program is </w:t>
-      </w:r>
-      <w:r>
-        <w:rPr>
-          <w:rFonts w:ascii="Times New Roman" w:eastAsia="Times New Roman" w:hAnsi="Times New Roman" w:cs="Times New Roman"/>
-          <w:color w:val="000000"/>
-          <w:sz w:val="24"/>
-          <w:szCs w:val="24"/>
-        </w:rPr>
-        <w:t>finished,</w:t>
-      </w:r>
-      <w:r>
-        <w:rPr>
-          <w:rFonts w:ascii="Times New Roman" w:eastAsia="Times New Roman" w:hAnsi="Times New Roman" w:cs="Times New Roman"/>
-          <w:color w:val="000000"/>
-          <w:sz w:val="24"/>
-          <w:szCs w:val="24"/>
-        </w:rPr>
-        <w:t xml:space="preserve"> we also use parallelization to free each matrix in the same format that we allocated the memory in the beginning.</w:t>
+        <w:t xml:space="preserve"> pragma to update the distance to each adjacent node from the base simultaneously.  The section that takes this information to make a rebasing decision must be run in serial due to the dependency of whatever node is the currently smallest distance node that has yet to be visited.  After the program is finished, we also use parallelization to free each matrix in the same format that we allocated the memory in the beginning.</w:t>
       </w:r>
     </w:p>
     <w:p>
@@ -1510,25 +1240,7 @@
           <w:sz w:val="24"/>
           <w:szCs w:val="24"/>
         </w:rPr>
-        <w:t xml:space="preserve">Using these </w:t>
-      </w:r>
-      <w:r>
-        <w:rPr>
-          <w:rFonts w:ascii="Times New Roman" w:eastAsia="Times New Roman" w:hAnsi="Times New Roman" w:cs="Times New Roman"/>
-          <w:color w:val="000000"/>
-          <w:sz w:val="24"/>
-          <w:szCs w:val="24"/>
-        </w:rPr>
-        <w:t>times,</w:t>
-      </w:r>
-      <w:r>
-        <w:rPr>
-          <w:rFonts w:ascii="Times New Roman" w:eastAsia="Times New Roman" w:hAnsi="Times New Roman" w:cs="Times New Roman"/>
-          <w:color w:val="000000"/>
-          <w:sz w:val="24"/>
-          <w:szCs w:val="24"/>
-        </w:rPr>
-        <w:t xml:space="preserve"> we also calculated the speedup and efficiency of each matrix given the different thread sizes.</w:t>
+        <w:t>Using these times, we also calculated the speedup and efficiency of each matrix given the different thread sizes.</w:t>
       </w:r>
     </w:p>
     <w:p>
@@ -1764,25 +1476,7 @@
           <w:sz w:val="24"/>
           <w:szCs w:val="24"/>
         </w:rPr>
-        <w:t xml:space="preserve"> then the efficiency is not that great as even with 500 vertices at 2 threads, it is 0.52% as efficient as the serial version. The optimal matrix size in our results is twenty vertices. Additionally, as the matrix size trends toward very large </w:t>
-      </w:r>
-      <w:r>
-        <w:rPr>
-          <w:rFonts w:ascii="Times New Roman" w:eastAsia="Times New Roman" w:hAnsi="Times New Roman" w:cs="Times New Roman"/>
-          <w:color w:val="000000"/>
-          <w:sz w:val="24"/>
-          <w:szCs w:val="24"/>
-        </w:rPr>
-        <w:t>values, the</w:t>
-      </w:r>
-      <w:r>
-        <w:rPr>
-          <w:rFonts w:ascii="Times New Roman" w:eastAsia="Times New Roman" w:hAnsi="Times New Roman" w:cs="Times New Roman"/>
-          <w:color w:val="000000"/>
-          <w:sz w:val="24"/>
-          <w:szCs w:val="24"/>
-        </w:rPr>
-        <w:t xml:space="preserve"> speedup increases after </w:t>
+        <w:t xml:space="preserve"> then the efficiency is not that great as even with 500 vertices at 2 threads, it is 0.52% as efficient as the serial version. The optimal matrix size in our results is twenty vertices. Additionally, as the matrix size trends toward very large values, the speedup increases after </w:t>
       </w:r>
       <w:proofErr w:type="gramStart"/>
       <w:r>
@@ -1792,16 +1486,7 @@
           <w:sz w:val="24"/>
           <w:szCs w:val="24"/>
         </w:rPr>
-        <w:t xml:space="preserve">a 100 </w:t>
-      </w:r>
-      <w:r>
-        <w:rPr>
-          <w:rFonts w:ascii="Times New Roman" w:eastAsia="Times New Roman" w:hAnsi="Times New Roman" w:cs="Times New Roman"/>
-          <w:color w:val="000000"/>
-          <w:sz w:val="24"/>
-          <w:szCs w:val="24"/>
-        </w:rPr>
-        <w:t>vertices</w:t>
+        <w:t>a 100 vertices</w:t>
       </w:r>
       <w:proofErr w:type="gramEnd"/>
       <w:r>
@@ -1829,16 +1514,7 @@
           <w:sz w:val="24"/>
           <w:szCs w:val="24"/>
         </w:rPr>
-        <w:t>graph. We</w:t>
-      </w:r>
-      <w:r>
-        <w:rPr>
-          <w:rFonts w:ascii="Times New Roman" w:eastAsia="Times New Roman" w:hAnsi="Times New Roman" w:cs="Times New Roman"/>
-          <w:color w:val="000000"/>
-          <w:sz w:val="24"/>
-          <w:szCs w:val="24"/>
-        </w:rPr>
-        <w:t xml:space="preserve"> think that some inconsistencies can be attributed to the variable performance of the school’s server.  Because we are running a program with such a low runtime, a delay of even fractions of a second in our medium can throw off the results completely, although this only appears to be a problem with smaller sized graphs.  In order to try and create a more reliable data set, we ran the same parameters using the Comet system.  The following figures show these results.</w:t>
+        <w:t>graph. We think that some inconsistencies can be attributed to the variable performance of the school’s server.  Because we are running a program with such a low runtime, a delay of even fractions of a second in our medium can throw off the results completely, although this only appears to be a problem with smaller sized graphs.  In order to try and create a more reliable data set, we ran the same parameters using the Comet system.  The following figures show these results.</w:t>
       </w:r>
     </w:p>
     <w:p>
@@ -1946,25 +1622,7 @@
           <w:szCs w:val="24"/>
         </w:rPr>
         <w:tab/>
-        <w:t xml:space="preserve">As it can be seen, with a smaller data size it becomes very erratic in terms of effectiveness. It doesn’t start to get better until around the 100 </w:t>
-      </w:r>
-      <w:r>
-        <w:rPr>
-          <w:rFonts w:ascii="Times New Roman" w:eastAsia="Times New Roman" w:hAnsi="Times New Roman" w:cs="Times New Roman"/>
-          <w:color w:val="000000"/>
-          <w:sz w:val="24"/>
-          <w:szCs w:val="24"/>
-        </w:rPr>
-        <w:t>vertices</w:t>
-      </w:r>
-      <w:r>
-        <w:rPr>
-          <w:rFonts w:ascii="Times New Roman" w:eastAsia="Times New Roman" w:hAnsi="Times New Roman" w:cs="Times New Roman"/>
-          <w:color w:val="000000"/>
-          <w:sz w:val="24"/>
-          <w:szCs w:val="24"/>
-        </w:rPr>
-        <w:t xml:space="preserve"> graph size. With this we can see the speedup &amp; efficiency of </w:t>
+        <w:t xml:space="preserve">As it can be seen, with a smaller data size it becomes very erratic in terms of effectiveness. It doesn’t start to get better until around the 100 vertices graph size. With this we can see the speedup &amp; efficiency of </w:t>
       </w:r>
       <w:proofErr w:type="spellStart"/>
       <w:r>
@@ -2179,25 +1837,7 @@
           <w:sz w:val="24"/>
           <w:szCs w:val="24"/>
         </w:rPr>
-        <w:t xml:space="preserve"> on matrices of varying sizes.  The optimal improvement was found in a matrix with 20 vertices.  One we reached very large graphs, the speedup did improve again but not as effectively as with 20 vertices. We are not sure why 20 vertices </w:t>
-      </w:r>
-      <w:r>
-        <w:rPr>
-          <w:rFonts w:ascii="Times New Roman" w:eastAsia="Times New Roman" w:hAnsi="Times New Roman" w:cs="Times New Roman"/>
-          <w:color w:val="000000"/>
-          <w:sz w:val="24"/>
-          <w:szCs w:val="24"/>
-        </w:rPr>
-        <w:t>were</w:t>
-      </w:r>
-      <w:r>
-        <w:rPr>
-          <w:rFonts w:ascii="Times New Roman" w:eastAsia="Times New Roman" w:hAnsi="Times New Roman" w:cs="Times New Roman"/>
-          <w:color w:val="000000"/>
-          <w:sz w:val="24"/>
-          <w:szCs w:val="24"/>
-        </w:rPr>
-        <w:t xml:space="preserve"> the best point for both the Linux and Comet servers other than because it is such a small sample that it is not very reliable to determine effectiveness of the parallelization. At lower sizes, it is generally worse to parallelize Dijkstra's algorithm as it appears to take more time allocating resources for the threads and the sharing of data between them than running in serial takes. </w:t>
+        <w:t xml:space="preserve"> on matrices of varying sizes.  The optimal improvement was found in a matrix with 20 vertices.  One we reached very large graphs, the speedup did improve again but not as effectively as with 20 vertices. We are not sure why 20 vertices were the best point for both the Linux and Comet servers other than because it is such a small sample that it is not very reliable to determine effectiveness of the parallelization. At lower sizes, it is generally worse to parallelize Dijkstra's algorithm as it appears to take more time allocating resources for the threads and the sharing of data between them than running in serial takes. </w:t>
       </w:r>
     </w:p>
     <w:p>
@@ -2217,25 +1857,7 @@
           <w:sz w:val="24"/>
           <w:szCs w:val="24"/>
         </w:rPr>
-        <w:t xml:space="preserve">As the graph sizes go up, we do notice that the graphs are more complex with more connections per node. The more interconnectivity you have between nodes, the more effective parallelization is. Once the graph sizes reach around 100 vertices, there is an increase trend in speed which only gets better as more threads are used to run the code. This trend appears to be true until a </w:t>
-      </w:r>
-      <w:r>
-        <w:rPr>
-          <w:rFonts w:ascii="Times New Roman" w:eastAsia="Times New Roman" w:hAnsi="Times New Roman" w:cs="Times New Roman"/>
-          <w:color w:val="000000"/>
-          <w:sz w:val="24"/>
-          <w:szCs w:val="24"/>
-        </w:rPr>
-        <w:t>real-world</w:t>
-      </w:r>
-      <w:r>
-        <w:rPr>
-          <w:rFonts w:ascii="Times New Roman" w:eastAsia="Times New Roman" w:hAnsi="Times New Roman" w:cs="Times New Roman"/>
-          <w:color w:val="000000"/>
-          <w:sz w:val="24"/>
-          <w:szCs w:val="24"/>
-        </w:rPr>
-        <w:t xml:space="preserve"> example we obtained of 6474 vertices. At this point there is no effective </w:t>
+        <w:t xml:space="preserve">As the graph sizes go up, we do notice that the graphs are more complex with more connections per node. The more interconnectivity you have between nodes, the more effective parallelization is. Once the graph sizes reach around 100 vertices, there is an increase trend in speed which only gets better as more threads are used to run the code. This trend appears to be true until a real-world example we obtained of 6474 vertices. At this point there is no effective </w:t>
       </w:r>
       <w:r>
         <w:rPr>
@@ -2306,16 +1928,7 @@
           <w:sz w:val="24"/>
           <w:szCs w:val="24"/>
         </w:rPr>
-        <w:t>Unfortunately,</w:t>
-      </w:r>
-      <w:r>
-        <w:rPr>
-          <w:rFonts w:ascii="Times New Roman" w:eastAsia="Times New Roman" w:hAnsi="Times New Roman" w:cs="Times New Roman"/>
-          <w:color w:val="000000"/>
-          <w:sz w:val="24"/>
-          <w:szCs w:val="24"/>
-        </w:rPr>
-        <w:t xml:space="preserve"> when running the MPI program on the Comet, several errors occurred, which prevented us from getting run times from them. However, we did multiple runs on the Linux machine in order to find a steady runtime for 1, 2, 4, and 8 nodes. Each being ran on graphs of size 10, 20, 40, 50, 100, 300, 500, and 6474. This allowed us to give direct comparison between MPI and </w:t>
+        <w:t xml:space="preserve">Unfortunately, when running the MPI program on the Comet, several errors occurred, which prevented us from getting run times from them. However, we did multiple runs on the Linux machine in order to find a steady runtime for 1, 2, 4, and 8 nodes. Each being ran on graphs of size 10, 20, 40, 50, 100, 300, 500, and 6474. This allowed us to give direct comparison between MPI and </w:t>
       </w:r>
       <w:proofErr w:type="spellStart"/>
       <w:r>
@@ -2483,25 +2096,7 @@
           <w:sz w:val="24"/>
           <w:szCs w:val="24"/>
         </w:rPr>
-        <w:t xml:space="preserve">Based on these times, it was clear that MPI was very poorly suited for small data sizes. As can be seen in the following speedup and efficiency graphs, Dijkstra’s algorithm was best </w:t>
-      </w:r>
-      <w:r>
-        <w:rPr>
-          <w:rFonts w:ascii="Times New Roman" w:eastAsia="Times New Roman" w:hAnsi="Times New Roman" w:cs="Times New Roman"/>
-          <w:color w:val="000000"/>
-          <w:sz w:val="24"/>
-          <w:szCs w:val="24"/>
-        </w:rPr>
-        <w:t>running</w:t>
-      </w:r>
-      <w:r>
-        <w:rPr>
-          <w:rFonts w:ascii="Times New Roman" w:eastAsia="Times New Roman" w:hAnsi="Times New Roman" w:cs="Times New Roman"/>
-          <w:color w:val="000000"/>
-          <w:sz w:val="24"/>
-          <w:szCs w:val="24"/>
-        </w:rPr>
-        <w:t xml:space="preserve"> linear in any graph with less than 500 nodes.</w:t>
+        <w:t>Based on these times, it was clear that MPI was very poorly suited for small data sizes. As can be seen in the following speedup and efficiency graphs, Dijkstra’s algorithm was best running linear in any graph with less than 500 nodes.</w:t>
       </w:r>
     </w:p>
     <w:p>
@@ -2676,25 +2271,7 @@
           <w:szCs w:val="24"/>
         </w:rPr>
         <w:tab/>
-        <w:t xml:space="preserve">With the efficiency and speedup, it became very clear that the large amount of communication that occurs with MPI causes significant </w:t>
-      </w:r>
-      <w:r>
-        <w:rPr>
-          <w:rFonts w:ascii="Times New Roman" w:eastAsia="Times New Roman" w:hAnsi="Times New Roman" w:cs="Times New Roman"/>
-          <w:color w:val="000000"/>
-          <w:sz w:val="24"/>
-          <w:szCs w:val="24"/>
-        </w:rPr>
-        <w:t>slowdown</w:t>
-      </w:r>
-      <w:r>
-        <w:rPr>
-          <w:rFonts w:ascii="Times New Roman" w:eastAsia="Times New Roman" w:hAnsi="Times New Roman" w:cs="Times New Roman"/>
-          <w:color w:val="000000"/>
-          <w:sz w:val="24"/>
-          <w:szCs w:val="24"/>
-        </w:rPr>
-        <w:t xml:space="preserve"> when working with small amounts of data. This is due to the significant number of calls such as </w:t>
+        <w:t xml:space="preserve">With the efficiency and speedup, it became very clear that the large amount of communication that occurs with MPI causes significant slowdown when working with small amounts of data. This is due to the significant number of calls such as </w:t>
       </w:r>
       <w:proofErr w:type="spellStart"/>
       <w:r>
@@ -2774,25 +2351,7 @@
           <w:sz w:val="24"/>
           <w:szCs w:val="24"/>
         </w:rPr>
-        <w:t xml:space="preserve"> size though, we saw a reasonable speedup with 2 and 4 nodes, but minimal at 8 nodes. This was likely the cap on how efficient a graph of size 500 could be made through parallelization. When a substantially larger graph was used, of size 6474, we saw much </w:t>
-      </w:r>
-      <w:r>
-        <w:rPr>
-          <w:rFonts w:ascii="Times New Roman" w:eastAsia="Times New Roman" w:hAnsi="Times New Roman" w:cs="Times New Roman"/>
-          <w:color w:val="000000"/>
-          <w:sz w:val="24"/>
-          <w:szCs w:val="24"/>
-        </w:rPr>
-        <w:t>clearer</w:t>
-      </w:r>
-      <w:r>
-        <w:rPr>
-          <w:rFonts w:ascii="Times New Roman" w:eastAsia="Times New Roman" w:hAnsi="Times New Roman" w:cs="Times New Roman"/>
-          <w:color w:val="000000"/>
-          <w:sz w:val="24"/>
-          <w:szCs w:val="24"/>
-        </w:rPr>
-        <w:t xml:space="preserve"> speedup and efficiency. In fact, we saw an efficiency of nearly 1 with 2 nodes, which showed that when using MPI on larger graphs, it can become much more efficient. This is mainly what we expected to see. The inclusion of a larger graph was done specifically when we saw that the </w:t>
+        <w:t xml:space="preserve"> size though, we saw a reasonable speedup with 2 and 4 nodes, but minimal at 8 nodes. This was likely the cap on how efficient a graph of size 500 could be made through parallelization. When a substantially larger graph was used, of size 6474, we saw much clearer speedup and efficiency. In fact, we saw an efficiency of nearly 1 with 2 nodes, which showed that when using MPI on larger graphs, it can become much more efficient. This is mainly what we expected to see. The inclusion of a larger graph was done specifically when we saw that the </w:t>
       </w:r>
       <w:proofErr w:type="gramStart"/>
       <w:r>
@@ -3207,10 +2766,7 @@
         <w:t>.</w:t>
       </w:r>
       <w:r>
-        <w:t xml:space="preserve"> </w:t>
-      </w:r>
-      <w:r>
-        <w:t xml:space="preserve">Hybridization could have likely been best on the smaller </w:t>
+        <w:t xml:space="preserve"> Hybridization could have likely been best on the smaller </w:t>
       </w:r>
       <w:proofErr w:type="gramStart"/>
       <w:r>
@@ -3507,6 +3063,47 @@
     <w:p>
       <w:pPr>
         <w:pStyle w:val="Heading1"/>
+        <w:rPr>
+          <w:rFonts w:eastAsia="Times New Roman"/>
+        </w:rPr>
+      </w:pPr>
+      <w:r>
+        <w:rPr>
+          <w:rFonts w:eastAsia="Times New Roman"/>
+        </w:rPr>
+        <w:t>Division of Work</w:t>
+      </w:r>
+    </w:p>
+    <w:p>
+      <w:pPr>
+        <w:spacing w:after="0" w:line="240" w:lineRule="auto"/>
+        <w:rPr>
+          <w:rFonts w:ascii="Times New Roman" w:eastAsia="Times New Roman" w:hAnsi="Times New Roman" w:cs="Times New Roman"/>
+          <w:sz w:val="24"/>
+          <w:szCs w:val="24"/>
+        </w:rPr>
+      </w:pPr>
+      <w:r>
+        <w:rPr>
+          <w:rFonts w:ascii="Times New Roman" w:eastAsia="Times New Roman" w:hAnsi="Times New Roman" w:cs="Times New Roman"/>
+          <w:sz w:val="24"/>
+          <w:szCs w:val="24"/>
+        </w:rPr>
+        <w:t>Equal work was performed by all group members.</w:t>
+      </w:r>
+    </w:p>
+    <w:p>
+      <w:pPr>
+        <w:rPr>
+          <w:rFonts w:ascii="Times New Roman" w:hAnsi="Times New Roman" w:cs="Times New Roman"/>
+          <w:sz w:val="24"/>
+          <w:szCs w:val="24"/>
+        </w:rPr>
+      </w:pPr>
+    </w:p>
+    <w:p>
+      <w:pPr>
+        <w:pStyle w:val="Heading1"/>
       </w:pPr>
       <w:r>
         <w:t>Appendix</w:t>
@@ -3538,6 +3135,74 @@
           <w:sz w:val="24"/>
           <w:szCs w:val="24"/>
         </w:rPr>
+        <w:t>algorith</w:t>
+      </w:r>
+      <w:bookmarkStart w:id="0" w:name="_GoBack"/>
+      <w:bookmarkEnd w:id="0"/>
+      <w:r>
+        <w:rPr>
+          <w:rFonts w:ascii="Times New Roman" w:eastAsia="Times New Roman" w:hAnsi="Times New Roman" w:cs="Times New Roman"/>
+          <w:color w:val="000000"/>
+          <w:sz w:val="24"/>
+          <w:szCs w:val="24"/>
+        </w:rPr>
+        <w:t>m</w:t>
+      </w:r>
+      <w:r>
+        <w:rPr>
+          <w:rFonts w:ascii="Times New Roman" w:eastAsia="Times New Roman" w:hAnsi="Times New Roman" w:cs="Times New Roman"/>
+          <w:color w:val="000000"/>
+          <w:sz w:val="24"/>
+          <w:szCs w:val="24"/>
+        </w:rPr>
+        <w:t xml:space="preserve"> :</w:t>
+      </w:r>
+      <w:proofErr w:type="gramEnd"/>
+      <w:r>
+        <w:rPr>
+          <w:rFonts w:ascii="Times New Roman" w:eastAsia="Times New Roman" w:hAnsi="Times New Roman" w:cs="Times New Roman"/>
+          <w:color w:val="000000"/>
+          <w:sz w:val="24"/>
+          <w:szCs w:val="24"/>
+        </w:rPr>
+        <w:t xml:space="preserve"> Widely used process of finding a path between multiple points using heuristics</w:t>
+      </w:r>
+      <w:r>
+        <w:rPr>
+          <w:rFonts w:ascii="Times New Roman" w:eastAsia="Times New Roman" w:hAnsi="Times New Roman" w:cs="Times New Roman"/>
+          <w:color w:val="000000"/>
+          <w:sz w:val="24"/>
+          <w:szCs w:val="24"/>
+        </w:rPr>
+        <w:t>.</w:t>
+      </w:r>
+    </w:p>
+    <w:p>
+      <w:pPr>
+        <w:rPr>
+          <w:rFonts w:ascii="Times New Roman" w:eastAsia="Times New Roman" w:hAnsi="Times New Roman" w:cs="Times New Roman"/>
+          <w:color w:val="000000"/>
+          <w:sz w:val="24"/>
+          <w:szCs w:val="24"/>
+        </w:rPr>
+      </w:pPr>
+      <w:r>
+        <w:rPr>
+          <w:rFonts w:ascii="Times New Roman" w:eastAsia="Times New Roman" w:hAnsi="Times New Roman" w:cs="Times New Roman"/>
+          <w:color w:val="000000"/>
+          <w:sz w:val="24"/>
+          <w:szCs w:val="24"/>
+        </w:rPr>
+        <w:t xml:space="preserve">Dijkstra’s </w:t>
+      </w:r>
+      <w:proofErr w:type="gramStart"/>
+      <w:r>
+        <w:rPr>
+          <w:rFonts w:ascii="Times New Roman" w:eastAsia="Times New Roman" w:hAnsi="Times New Roman" w:cs="Times New Roman"/>
+          <w:color w:val="000000"/>
+          <w:sz w:val="24"/>
+          <w:szCs w:val="24"/>
+        </w:rPr>
         <w:t>algorithm</w:t>
       </w:r>
       <w:r>
@@ -3557,7 +3222,7 @@
           <w:sz w:val="24"/>
           <w:szCs w:val="24"/>
         </w:rPr>
-        <w:t xml:space="preserve"> Widely used process of finding a path between multiple points using heuristics</w:t>
+        <w:t xml:space="preserve"> Algorithm for finding shortest paths between nodes producing a shortest-path tree</w:t>
       </w:r>
       <w:r>
         <w:rPr>
@@ -3572,84 +3237,19 @@
     <w:p>
       <w:pPr>
         <w:rPr>
-          <w:rFonts w:ascii="Times New Roman" w:eastAsia="Times New Roman" w:hAnsi="Times New Roman" w:cs="Times New Roman"/>
-          <w:color w:val="000000"/>
-          <w:sz w:val="24"/>
-          <w:szCs w:val="24"/>
-        </w:rPr>
-      </w:pPr>
-      <w:r>
-        <w:rPr>
-          <w:rFonts w:ascii="Times New Roman" w:eastAsia="Times New Roman" w:hAnsi="Times New Roman" w:cs="Times New Roman"/>
-          <w:color w:val="000000"/>
-          <w:sz w:val="24"/>
-          <w:szCs w:val="24"/>
-        </w:rPr>
-        <w:t xml:space="preserve">Dijkstra’s </w:t>
-      </w:r>
+          <w:rFonts w:ascii="Times New Roman" w:hAnsi="Times New Roman" w:cs="Times New Roman"/>
+          <w:sz w:val="24"/>
+          <w:szCs w:val="24"/>
+        </w:rPr>
+      </w:pPr>
       <w:proofErr w:type="gramStart"/>
       <w:r>
         <w:rPr>
-          <w:rFonts w:ascii="Times New Roman" w:eastAsia="Times New Roman" w:hAnsi="Times New Roman" w:cs="Times New Roman"/>
-          <w:color w:val="000000"/>
-          <w:sz w:val="24"/>
-          <w:szCs w:val="24"/>
-        </w:rPr>
-        <w:t>algorithm</w:t>
-      </w:r>
-      <w:r>
-        <w:rPr>
-          <w:rFonts w:ascii="Times New Roman" w:eastAsia="Times New Roman" w:hAnsi="Times New Roman" w:cs="Times New Roman"/>
-          <w:color w:val="000000"/>
-          <w:sz w:val="24"/>
-          <w:szCs w:val="24"/>
-        </w:rPr>
-        <w:t xml:space="preserve"> :</w:t>
-      </w:r>
-      <w:proofErr w:type="gramEnd"/>
-      <w:r>
-        <w:rPr>
-          <w:rFonts w:ascii="Times New Roman" w:eastAsia="Times New Roman" w:hAnsi="Times New Roman" w:cs="Times New Roman"/>
-          <w:color w:val="000000"/>
-          <w:sz w:val="24"/>
-          <w:szCs w:val="24"/>
-        </w:rPr>
-        <w:t xml:space="preserve"> Algorithm for finding shortest paths between nodes producing a shortest-path tree</w:t>
-      </w:r>
-      <w:r>
-        <w:rPr>
-          <w:rFonts w:ascii="Times New Roman" w:eastAsia="Times New Roman" w:hAnsi="Times New Roman" w:cs="Times New Roman"/>
-          <w:color w:val="000000"/>
-          <w:sz w:val="24"/>
-          <w:szCs w:val="24"/>
-        </w:rPr>
-        <w:t>.</w:t>
-      </w:r>
-    </w:p>
-    <w:p>
-      <w:pPr>
-        <w:rPr>
           <w:rFonts w:ascii="Times New Roman" w:hAnsi="Times New Roman" w:cs="Times New Roman"/>
           <w:sz w:val="24"/>
           <w:szCs w:val="24"/>
         </w:rPr>
-      </w:pPr>
-      <w:proofErr w:type="gramStart"/>
-      <w:r>
-        <w:rPr>
-          <w:rFonts w:ascii="Times New Roman" w:hAnsi="Times New Roman" w:cs="Times New Roman"/>
-          <w:sz w:val="24"/>
-          <w:szCs w:val="24"/>
-        </w:rPr>
-        <w:t>Efficiency</w:t>
-      </w:r>
-      <w:r>
-        <w:rPr>
-          <w:rFonts w:ascii="Times New Roman" w:hAnsi="Times New Roman" w:cs="Times New Roman"/>
-          <w:sz w:val="24"/>
-          <w:szCs w:val="24"/>
-        </w:rPr>
-        <w:t xml:space="preserve"> :</w:t>
+        <w:t>Efficiency :</w:t>
       </w:r>
       <w:proofErr w:type="gramEnd"/>
       <w:r>
@@ -3991,6 +3591,7 @@
     </w:p>
     <w:p>
       <w:r>
+        <w:lastRenderedPageBreak/>
         <w:t>Matrix10</w:t>
       </w:r>
     </w:p>
@@ -4006,7 +3607,6 @@
     </w:p>
     <w:p>
       <w:r>
-        <w:lastRenderedPageBreak/>
         <w:t>Matrix40</w:t>
       </w:r>
     </w:p>
@@ -4041,10 +3641,7 @@
       </w:r>
     </w:p>
     <w:p/>
-    <w:p>
-      <w:bookmarkStart w:id="0" w:name="_GoBack"/>
-      <w:bookmarkEnd w:id="0"/>
-    </w:p>
+    <w:p/>
     <w:p/>
     <w:sectPr>
       <w:footerReference w:type="default" r:id="rId20"/>
@@ -4404,6 +4001,7 @@
     <w:lsdException w:name="HTML Sample" w:semiHidden="1" w:unhideWhenUsed="1"/>
     <w:lsdException w:name="HTML Typewriter" w:semiHidden="1" w:unhideWhenUsed="1"/>
     <w:lsdException w:name="HTML Variable" w:semiHidden="1" w:unhideWhenUsed="1"/>
+    <w:lsdException w:name="Normal Table" w:semiHidden="1" w:unhideWhenUsed="1"/>
     <w:lsdException w:name="annotation subject" w:semiHidden="1" w:unhideWhenUsed="1"/>
     <w:lsdException w:name="No List" w:semiHidden="1" w:unhideWhenUsed="1"/>
     <w:lsdException w:name="Outline List 1" w:semiHidden="1" w:unhideWhenUsed="1"/>
@@ -4450,8 +4048,10 @@
     <w:lsdException w:name="Table Subtle 2" w:semiHidden="1" w:unhideWhenUsed="1"/>
     <w:lsdException w:name="Table Web 1" w:semiHidden="1" w:unhideWhenUsed="1"/>
     <w:lsdException w:name="Table Web 2" w:semiHidden="1" w:unhideWhenUsed="1"/>
+    <w:lsdException w:name="Table Web 3" w:semiHidden="1" w:unhideWhenUsed="1"/>
     <w:lsdException w:name="Balloon Text" w:semiHidden="1" w:unhideWhenUsed="1"/>
     <w:lsdException w:name="Table Grid" w:uiPriority="39"/>
+    <w:lsdException w:name="Table Theme" w:semiHidden="1" w:unhideWhenUsed="1"/>
     <w:lsdException w:name="Placeholder Text" w:semiHidden="1"/>
     <w:lsdException w:name="No Spacing" w:uiPriority="1" w:qFormat="1"/>
     <w:lsdException w:name="Light Shading" w:uiPriority="60"/>
@@ -4895,6 +4495,17 @@
       <w:szCs w:val="24"/>
     </w:rPr>
   </w:style>
+  <w:style w:type="paragraph" w:styleId="ListParagraph">
+    <w:name w:val="List Paragraph"/>
+    <w:basedOn w:val="Normal"/>
+    <w:uiPriority w:val="34"/>
+    <w:qFormat/>
+    <w:rsid w:val="00883851"/>
+    <w:pPr>
+      <w:ind w:left="720"/>
+      <w:contextualSpacing/>
+    </w:pPr>
+  </w:style>
 </w:styles>
 </file>
 

</xml_diff>